<commit_message>
Added Analyse & Ontwerp pdf
</commit_message>
<xml_diff>
--- a/Ontwerp/Word documenten/Ontwerp document.docx
+++ b/Ontwerp/Word documenten/Ontwerp document.docx
@@ -490,6 +490,51 @@
           </w:p>
         </w:tc>
       </w:tr>
+      <w:tr>
+        <w:tc>
+          <w:tcPr>
+            <w:tcW w:w="2254" w:type="dxa"/>
+          </w:tcPr>
+          <w:p>
+            <w:r>
+              <w:t>1.2</w:t>
+            </w:r>
+          </w:p>
+        </w:tc>
+        <w:tc>
+          <w:tcPr>
+            <w:tcW w:w="2254" w:type="dxa"/>
+          </w:tcPr>
+          <w:p>
+            <w:r>
+              <w:t>13-04-2021</w:t>
+            </w:r>
+          </w:p>
+        </w:tc>
+        <w:tc>
+          <w:tcPr>
+            <w:tcW w:w="2254" w:type="dxa"/>
+          </w:tcPr>
+          <w:p>
+            <w:r>
+              <w:t>Architectuurdiagram aangepast</w:t>
+            </w:r>
+            <w:r>
+              <w:t>, Database ontwerp aangepast</w:t>
+            </w:r>
+          </w:p>
+        </w:tc>
+        <w:tc>
+          <w:tcPr>
+            <w:tcW w:w="2254" w:type="dxa"/>
+          </w:tcPr>
+          <w:p>
+            <w:r>
+              <w:t>Siem Lucassen</w:t>
+            </w:r>
+          </w:p>
+        </w:tc>
+      </w:tr>
     </w:tbl>
     <w:p>
       <w:r>
@@ -1722,7 +1767,23 @@
           <w:iCs/>
           <w:color w:val="000000" w:themeColor="text1"/>
         </w:rPr>
-        <w:t xml:space="preserve">De verschillende Dto’s </w:t>
+        <w:t xml:space="preserve">De verschillende </w:t>
+      </w:r>
+      <w:r>
+        <w:rPr>
+          <w:i/>
+          <w:iCs/>
+          <w:color w:val="000000" w:themeColor="text1"/>
+        </w:rPr>
+        <w:t>d</w:t>
+      </w:r>
+      <w:r>
+        <w:rPr>
+          <w:i/>
+          <w:iCs/>
+          <w:color w:val="000000" w:themeColor="text1"/>
+        </w:rPr>
+        <w:t xml:space="preserve">to’s </w:t>
       </w:r>
       <w:r>
         <w:rPr>
@@ -1877,19 +1938,12 @@
         <w:t>.</w:t>
       </w:r>
     </w:p>
-    <w:p/>
     <w:p>
       <w:pPr>
         <w:rPr>
           <w:rStyle w:val="Kop1Char"/>
         </w:rPr>
       </w:pPr>
-      <w:r>
-        <w:rPr>
-          <w:rStyle w:val="Kop1Char"/>
-        </w:rPr>
-        <w:br w:type="page"/>
-      </w:r>
       <w:bookmarkStart w:id="3" w:name="_Toc68866943"/>
       <w:r>
         <w:rPr>

</xml_diff>